<commit_message>
I think I fixed the conflicts?
</commit_message>
<xml_diff>
--- a/project 3 teamplan.docx
+++ b/project 3 teamplan.docx
@@ -1,6 +1,6 @@
 
 <file path=word/document.xml><?xml version="1.0" encoding="utf-8"?>
-<w:document xmlns:wpc="http://schemas.microsoft.com/office/word/2010/wordprocessingCanvas" xmlns:mc="http://schemas.openxmlformats.org/markup-compatibility/2006" xmlns:o="urn:schemas-microsoft-com:office:office" xmlns:r="http://schemas.openxmlformats.org/officeDocument/2006/relationships" xmlns:m="http://schemas.openxmlformats.org/officeDocument/2006/math" xmlns:v="urn:schemas-microsoft-com:vml" xmlns:wp14="http://schemas.microsoft.com/office/word/2010/wordprocessingDrawing" xmlns:wp="http://schemas.openxmlformats.org/drawingml/2006/wordprocessingDrawing" xmlns:w10="urn:schemas-microsoft-com:office:word" xmlns:w="http://schemas.openxmlformats.org/wordprocessingml/2006/main" xmlns:w14="http://schemas.microsoft.com/office/word/2010/wordml" xmlns:w15="http://schemas.microsoft.com/office/word/2012/wordml" xmlns:wpg="http://schemas.microsoft.com/office/word/2010/wordprocessingGroup" xmlns:wpi="http://schemas.microsoft.com/office/word/2010/wordprocessingInk" xmlns:wne="http://schemas.microsoft.com/office/word/2006/wordml" xmlns:wps="http://schemas.microsoft.com/office/word/2010/wordprocessingShape" mc:Ignorable="w14 w15 wp14">
+<w:document xmlns:wpc="http://schemas.microsoft.com/office/word/2010/wordprocessingCanvas" xmlns:cx="http://schemas.microsoft.com/office/drawing/2014/chartex" xmlns:cx1="http://schemas.microsoft.com/office/drawing/2015/9/8/chartex" xmlns:cx2="http://schemas.microsoft.com/office/drawing/2015/10/21/chartex" xmlns:mc="http://schemas.openxmlformats.org/markup-compatibility/2006" xmlns:o="urn:schemas-microsoft-com:office:office" xmlns:r="http://schemas.openxmlformats.org/officeDocument/2006/relationships" xmlns:m="http://schemas.openxmlformats.org/officeDocument/2006/math" xmlns:v="urn:schemas-microsoft-com:vml" xmlns:wp14="http://schemas.microsoft.com/office/word/2010/wordprocessingDrawing" xmlns:wp="http://schemas.openxmlformats.org/drawingml/2006/wordprocessingDrawing" xmlns:w10="urn:schemas-microsoft-com:office:word" xmlns:w="http://schemas.openxmlformats.org/wordprocessingml/2006/main" xmlns:w14="http://schemas.microsoft.com/office/word/2010/wordml" xmlns:w15="http://schemas.microsoft.com/office/word/2012/wordml" xmlns:w16se="http://schemas.microsoft.com/office/word/2015/wordml/symex" xmlns:wpg="http://schemas.microsoft.com/office/word/2010/wordprocessingGroup" xmlns:wpi="http://schemas.microsoft.com/office/word/2010/wordprocessingInk" xmlns:wne="http://schemas.microsoft.com/office/word/2006/wordml" xmlns:wps="http://schemas.microsoft.com/office/word/2010/wordprocessingShape" mc:Ignorable="w14 w15 w16se wp14">
   <w:body>
     <w:p>
       <w:pPr>
@@ -35,7 +35,18 @@
           <w:sz w:val="24"/>
           <w:szCs w:val="24"/>
         </w:rPr>
-        <w:t xml:space="preserve">Jonathon Walsh </w:t>
+        <w:t>Jonatha</w:t>
+      </w:r>
+      <w:r>
+        <w:rPr>
+          <w:rFonts w:ascii="TimesNewRomanPS-ItalicMT" w:hAnsi="TimesNewRomanPS-ItalicMT"/>
+          <w:i/>
+          <w:iCs/>
+          <w:color w:val="000000"/>
+          <w:sz w:val="24"/>
+          <w:szCs w:val="24"/>
+        </w:rPr>
+        <w:t xml:space="preserve">n Walsh </w:t>
       </w:r>
       <w:r>
         <w:t xml:space="preserve"> </w:t>
@@ -107,8 +118,6 @@
         </w:rPr>
         <w:t>aw27772</w:t>
       </w:r>
-      <w:bookmarkStart w:id="0" w:name="_GoBack"/>
-      <w:bookmarkEnd w:id="0"/>
       <w:r>
         <w:rPr>
           <w:rFonts w:ascii="TimesNewRomanPS-ItalicMT" w:hAnsi="TimesNewRomanPS-ItalicMT"/>
@@ -134,21 +143,45 @@
       <w:pPr>
         <w:rPr>
           <w:rFonts w:ascii="TimesNewRomanPS-ItalicMT" w:hAnsi="TimesNewRomanPS-ItalicMT"/>
+          <w:i/>
           <w:iCs/>
           <w:color w:val="000000"/>
           <w:sz w:val="24"/>
           <w:szCs w:val="24"/>
         </w:rPr>
       </w:pPr>
-      <w:r>
-        <w:rPr>
-          <w:rFonts w:ascii="TimesNewRomanPS-ItalicMT" w:hAnsi="TimesNewRomanPS-ItalicMT"/>
-          <w:iCs/>
-          <w:color w:val="000000"/>
-          <w:sz w:val="24"/>
-          <w:szCs w:val="24"/>
-        </w:rPr>
-        <w:t>Jonathon started the BFS function initially, and both partners helped finish the BFS function together. Andrew started coding the DFS module and, likewise, both partners finished the function together.</w:t>
+      <w:bookmarkStart w:id="0" w:name="_GoBack"/>
+      <w:bookmarkEnd w:id="0"/>
+    </w:p>
+    <w:p>
+      <w:pPr>
+        <w:rPr>
+          <w:rFonts w:ascii="TimesNewRomanPS-ItalicMT" w:hAnsi="TimesNewRomanPS-ItalicMT"/>
+          <w:iCs/>
+          <w:color w:val="000000"/>
+          <w:sz w:val="24"/>
+          <w:szCs w:val="24"/>
+        </w:rPr>
+      </w:pPr>
+      <w:r>
+        <w:rPr>
+          <w:rFonts w:ascii="TimesNewRomanPS-ItalicMT" w:hAnsi="TimesNewRomanPS-ItalicMT"/>
+          <w:iCs/>
+          <w:color w:val="000000"/>
+          <w:sz w:val="24"/>
+          <w:szCs w:val="24"/>
+        </w:rPr>
+        <w:t>Jonatha</w:t>
+      </w:r>
+      <w:r>
+        <w:rPr>
+          <w:rFonts w:ascii="TimesNewRomanPS-ItalicMT" w:hAnsi="TimesNewRomanPS-ItalicMT"/>
+          <w:iCs/>
+          <w:color w:val="000000"/>
+          <w:sz w:val="24"/>
+          <w:szCs w:val="24"/>
+        </w:rPr>
+        <w:t>n started the BFS function initially, and both partners helped finish the BFS function together. Andrew started coding the DFS module and, likewise, both partners finished the function together.</w:t>
       </w:r>
     </w:p>
     <w:p>
@@ -180,37 +213,37 @@
           <w:sz w:val="24"/>
           <w:szCs w:val="24"/>
         </w:rPr>
-        <w:t xml:space="preserve">We spent approximately seven hours programming together in the same room, and about four hours between both partners working on the code </w:t>
-      </w:r>
-      <w:r>
-        <w:rPr>
-          <w:rFonts w:ascii="TimesNewRomanPS-ItalicMT" w:hAnsi="TimesNewRomanPS-ItalicMT"/>
-          <w:iCs/>
-          <w:color w:val="000000"/>
-          <w:sz w:val="24"/>
-          <w:szCs w:val="24"/>
-        </w:rPr>
-        <w:t>individually</w:t>
-      </w:r>
-      <w:r>
-        <w:rPr>
-          <w:rFonts w:ascii="TimesNewRomanPS-ItalicMT" w:hAnsi="TimesNewRomanPS-ItalicMT"/>
-          <w:iCs/>
-          <w:color w:val="000000"/>
-          <w:sz w:val="24"/>
-          <w:szCs w:val="24"/>
-        </w:rPr>
-        <w:t xml:space="preserve">. </w:t>
-      </w:r>
-      <w:r>
-        <w:rPr>
-          <w:rFonts w:ascii="TimesNewRomanPS-ItalicMT" w:hAnsi="TimesNewRomanPS-ItalicMT"/>
-          <w:iCs/>
-          <w:color w:val="000000"/>
-          <w:sz w:val="24"/>
-          <w:szCs w:val="24"/>
-        </w:rPr>
-        <w:t>While working individually, Jonathon added helper functions that enabled the BFS to return the correct word ladder. Andrew began writing the DFS function and visited the TA for help with the recursive aspect of the function.</w:t>
+        <w:t xml:space="preserve">We spent approximately seven hours programming together in the same room, and about four hours between both partners working on the code individually. </w:t>
+      </w:r>
+      <w:r>
+        <w:rPr>
+          <w:rFonts w:ascii="TimesNewRomanPS-ItalicMT" w:hAnsi="TimesNewRomanPS-ItalicMT"/>
+          <w:iCs/>
+          <w:color w:val="000000"/>
+          <w:sz w:val="24"/>
+          <w:szCs w:val="24"/>
+        </w:rPr>
+        <w:t>Whi</w:t>
+      </w:r>
+      <w:r>
+        <w:rPr>
+          <w:rFonts w:ascii="TimesNewRomanPS-ItalicMT" w:hAnsi="TimesNewRomanPS-ItalicMT"/>
+          <w:iCs/>
+          <w:color w:val="000000"/>
+          <w:sz w:val="24"/>
+          <w:szCs w:val="24"/>
+        </w:rPr>
+        <w:t>le working individually, Jonatha</w:t>
+      </w:r>
+      <w:r>
+        <w:rPr>
+          <w:rFonts w:ascii="TimesNewRomanPS-ItalicMT" w:hAnsi="TimesNewRomanPS-ItalicMT"/>
+          <w:iCs/>
+          <w:color w:val="000000"/>
+          <w:sz w:val="24"/>
+          <w:szCs w:val="24"/>
+        </w:rPr>
+        <w:t>n added helper functions that enabled the BFS to return the correct word ladder. Andrew began writing the DFS function and visited the TA for help with the recursive aspect of the function.</w:t>
       </w:r>
     </w:p>
     <w:p>
@@ -247,7 +280,7 @@
 </file>
 
 <file path=word/styles.xml><?xml version="1.0" encoding="utf-8"?>
-<w:styles xmlns:mc="http://schemas.openxmlformats.org/markup-compatibility/2006" xmlns:r="http://schemas.openxmlformats.org/officeDocument/2006/relationships" xmlns:w="http://schemas.openxmlformats.org/wordprocessingml/2006/main" xmlns:w14="http://schemas.microsoft.com/office/word/2010/wordml" xmlns:w15="http://schemas.microsoft.com/office/word/2012/wordml" mc:Ignorable="w14 w15">
+<w:styles xmlns:mc="http://schemas.openxmlformats.org/markup-compatibility/2006" xmlns:r="http://schemas.openxmlformats.org/officeDocument/2006/relationships" xmlns:w="http://schemas.openxmlformats.org/wordprocessingml/2006/main" xmlns:w14="http://schemas.microsoft.com/office/word/2010/wordml" xmlns:w15="http://schemas.microsoft.com/office/word/2012/wordml" xmlns:w16se="http://schemas.microsoft.com/office/word/2015/wordml/symex" mc:Ignorable="w14 w15 w16se">
   <w:docDefaults>
     <w:rPrDefault>
       <w:rPr>
@@ -263,7 +296,7 @@
       </w:pPr>
     </w:pPrDefault>
   </w:docDefaults>
-  <w:latentStyles w:defLockedState="0" w:defUIPriority="99" w:defSemiHidden="0" w:defUnhideWhenUsed="0" w:defQFormat="0" w:count="371">
+  <w:latentStyles w:defLockedState="0" w:defUIPriority="99" w:defSemiHidden="0" w:defUnhideWhenUsed="0" w:defQFormat="0" w:count="373">
     <w:lsdException w:name="Normal" w:uiPriority="0" w:qFormat="1"/>
     <w:lsdException w:name="heading 1" w:uiPriority="9" w:qFormat="1"/>
     <w:lsdException w:name="heading 2" w:semiHidden="1" w:uiPriority="9" w:unhideWhenUsed="1" w:qFormat="1"/>
@@ -369,7 +402,6 @@
     <w:lsdException w:name="HTML Sample" w:semiHidden="1" w:unhideWhenUsed="1"/>
     <w:lsdException w:name="HTML Typewriter" w:semiHidden="1" w:unhideWhenUsed="1"/>
     <w:lsdException w:name="HTML Variable" w:semiHidden="1" w:unhideWhenUsed="1"/>
-    <w:lsdException w:name="Normal Table" w:semiHidden="1" w:unhideWhenUsed="1"/>
     <w:lsdException w:name="annotation subject" w:semiHidden="1" w:unhideWhenUsed="1"/>
     <w:lsdException w:name="No List" w:semiHidden="1" w:unhideWhenUsed="1"/>
     <w:lsdException w:name="Outline List 1" w:semiHidden="1" w:unhideWhenUsed="1"/>
@@ -415,11 +447,9 @@
     <w:lsdException w:name="Table Subtle 1" w:semiHidden="1" w:unhideWhenUsed="1"/>
     <w:lsdException w:name="Table Subtle 2" w:semiHidden="1" w:unhideWhenUsed="1"/>
     <w:lsdException w:name="Table Web 1" w:semiHidden="1" w:unhideWhenUsed="1"/>
-    <w:lsdException w:name="Table Web 2" w:semiHidden="1" w:unhideWhenUsed="1"/>
     <w:lsdException w:name="Table Web 3" w:semiHidden="1" w:unhideWhenUsed="1"/>
     <w:lsdException w:name="Balloon Text" w:semiHidden="1" w:unhideWhenUsed="1"/>
     <w:lsdException w:name="Table Grid" w:uiPriority="39"/>
-    <w:lsdException w:name="Table Theme" w:semiHidden="1" w:unhideWhenUsed="1"/>
     <w:lsdException w:name="Placeholder Text" w:semiHidden="1"/>
     <w:lsdException w:name="No Spacing" w:uiPriority="1" w:qFormat="1"/>
     <w:lsdException w:name="Light Shading" w:uiPriority="60"/>
@@ -635,18 +665,20 @@
     <w:lsdException w:name="List Table 5 Dark Accent 6" w:uiPriority="50"/>
     <w:lsdException w:name="List Table 6 Colorful Accent 6" w:uiPriority="51"/>
     <w:lsdException w:name="List Table 7 Colorful Accent 6" w:uiPriority="52"/>
+    <w:lsdException w:name="Mention" w:semiHidden="1" w:unhideWhenUsed="1"/>
+    <w:lsdException w:name="Smart Hyperlink" w:semiHidden="1" w:unhideWhenUsed="1"/>
   </w:latentStyles>
   <w:style w:type="paragraph" w:default="1" w:styleId="Normal">
     <w:name w:val="Normal"/>
     <w:qFormat/>
   </w:style>
-  <w:style w:type="character" w:default="1" w:styleId="DefaultParagraphFont">
+  <w:style w:type="character" w:default="1" w:styleId="Fuentedeprrafopredeter">
     <w:name w:val="Default Paragraph Font"/>
     <w:uiPriority w:val="1"/>
     <w:semiHidden/>
     <w:unhideWhenUsed/>
   </w:style>
-  <w:style w:type="table" w:default="1" w:styleId="TableNormal">
+  <w:style w:type="table" w:default="1" w:styleId="Tablanormal">
     <w:name w:val="Normal Table"/>
     <w:uiPriority w:val="99"/>
     <w:semiHidden/>
@@ -661,7 +693,7 @@
       </w:tblCellMar>
     </w:tblPr>
   </w:style>
-  <w:style w:type="numbering" w:default="1" w:styleId="NoList">
+  <w:style w:type="numbering" w:default="1" w:styleId="Sinlista">
     <w:name w:val="No List"/>
     <w:uiPriority w:val="99"/>
     <w:semiHidden/>
@@ -669,7 +701,7 @@
   </w:style>
   <w:style w:type="character" w:customStyle="1" w:styleId="fontstyle01">
     <w:name w:val="fontstyle01"/>
-    <w:basedOn w:val="DefaultParagraphFont"/>
+    <w:basedOn w:val="Fuentedeprrafopredeter"/>
     <w:rsid w:val="004511F4"/>
     <w:rPr>
       <w:rFonts w:ascii="TimesNewRomanPS-BoldMT" w:hAnsi="TimesNewRomanPS-BoldMT" w:hint="default"/>

</xml_diff>

<commit_message>
Added some more comments, and added another para. to the team plan
</commit_message>
<xml_diff>
--- a/project 3 teamplan.docx
+++ b/project 3 teamplan.docx
@@ -150,8 +150,6 @@
           <w:szCs w:val="24"/>
         </w:rPr>
       </w:pPr>
-      <w:bookmarkStart w:id="0" w:name="_GoBack"/>
-      <w:bookmarkEnd w:id="0"/>
     </w:p>
     <w:p>
       <w:pPr>
@@ -258,6 +256,15 @@
       </w:pPr>
     </w:p>
     <w:p>
+      <w:pPr>
+        <w:rPr>
+          <w:rFonts w:ascii="TimesNewRomanPS-ItalicMT" w:hAnsi="TimesNewRomanPS-ItalicMT"/>
+          <w:iCs/>
+          <w:color w:val="000000"/>
+          <w:sz w:val="24"/>
+          <w:szCs w:val="24"/>
+        </w:rPr>
+      </w:pPr>
       <w:r>
         <w:rPr>
           <w:rFonts w:ascii="TimesNewRomanPS-ItalicMT" w:hAnsi="TimesNewRomanPS-ItalicMT"/>
@@ -268,6 +275,58 @@
         </w:rPr>
         <w:t>We debugged the final version of the code together after finishing the DFS function. Each partner entered different test cases, to ensure the program returned the appropriate output. We spent considerable time debugging a stack overflow error in the DFS function which was caused by a pair of words with no word ladder.</w:t>
       </w:r>
+    </w:p>
+    <w:p>
+      <w:pPr>
+        <w:rPr>
+          <w:rFonts w:ascii="TimesNewRomanPS-ItalicMT" w:hAnsi="TimesNewRomanPS-ItalicMT"/>
+          <w:sz w:val="24"/>
+          <w:szCs w:val="24"/>
+        </w:rPr>
+      </w:pPr>
+    </w:p>
+    <w:p>
+      <w:pPr>
+        <w:rPr>
+          <w:rFonts w:ascii="TimesNewRomanPS-ItalicMT" w:hAnsi="TimesNewRomanPS-ItalicMT"/>
+          <w:sz w:val="24"/>
+          <w:szCs w:val="24"/>
+        </w:rPr>
+      </w:pPr>
+      <w:r>
+        <w:rPr>
+          <w:rFonts w:ascii="TimesNewRomanPS-ItalicMT" w:hAnsi="TimesNewRomanPS-ItalicMT"/>
+          <w:sz w:val="24"/>
+          <w:szCs w:val="24"/>
+        </w:rPr>
+        <w:t xml:space="preserve">We finished the project by working on the </w:t>
+      </w:r>
+      <w:r>
+        <w:rPr>
+          <w:rFonts w:ascii="TimesNewRomanPS-ItalicMT" w:hAnsi="TimesNewRomanPS-ItalicMT"/>
+          <w:sz w:val="24"/>
+          <w:szCs w:val="24"/>
+        </w:rPr>
+        <w:t>on our own time</w:t>
+      </w:r>
+      <w:r>
+        <w:rPr>
+          <w:rFonts w:ascii="TimesNewRomanPS-ItalicMT" w:hAnsi="TimesNewRomanPS-ItalicMT"/>
+          <w:sz w:val="24"/>
+          <w:szCs w:val="24"/>
+        </w:rPr>
+        <w:t>. Jonathan reviewed the code and added a</w:t>
+      </w:r>
+      <w:r>
+        <w:rPr>
+          <w:rFonts w:ascii="TimesNewRomanPS-ItalicMT" w:hAnsi="TimesNewRomanPS-ItalicMT"/>
+          <w:sz w:val="24"/>
+          <w:szCs w:val="24"/>
+        </w:rPr>
+        <w:t>dditional comments to help improve clarity, and Andrew worked on a hasDuplicates method that we used for testing. We believed our algorithm worked well enough that we would not have duplicates, but we used this method during our trials to make this fact certain.</w:t>
+      </w:r>
+      <w:bookmarkStart w:id="0" w:name="_GoBack"/>
+      <w:bookmarkEnd w:id="0"/>
     </w:p>
     <w:sectPr>
       <w:pgSz w:w="12240" w:h="15840"/>
@@ -402,6 +461,7 @@
     <w:lsdException w:name="HTML Sample" w:semiHidden="1" w:unhideWhenUsed="1"/>
     <w:lsdException w:name="HTML Typewriter" w:semiHidden="1" w:unhideWhenUsed="1"/>
     <w:lsdException w:name="HTML Variable" w:semiHidden="1" w:unhideWhenUsed="1"/>
+    <w:lsdException w:name="Normal Table" w:semiHidden="1" w:unhideWhenUsed="1"/>
     <w:lsdException w:name="annotation subject" w:semiHidden="1" w:unhideWhenUsed="1"/>
     <w:lsdException w:name="No List" w:semiHidden="1" w:unhideWhenUsed="1"/>
     <w:lsdException w:name="Outline List 1" w:semiHidden="1" w:unhideWhenUsed="1"/>
@@ -447,9 +507,11 @@
     <w:lsdException w:name="Table Subtle 1" w:semiHidden="1" w:unhideWhenUsed="1"/>
     <w:lsdException w:name="Table Subtle 2" w:semiHidden="1" w:unhideWhenUsed="1"/>
     <w:lsdException w:name="Table Web 1" w:semiHidden="1" w:unhideWhenUsed="1"/>
+    <w:lsdException w:name="Table Web 2" w:semiHidden="1" w:unhideWhenUsed="1"/>
     <w:lsdException w:name="Table Web 3" w:semiHidden="1" w:unhideWhenUsed="1"/>
     <w:lsdException w:name="Balloon Text" w:semiHidden="1" w:unhideWhenUsed="1"/>
     <w:lsdException w:name="Table Grid" w:uiPriority="39"/>
+    <w:lsdException w:name="Table Theme" w:semiHidden="1" w:unhideWhenUsed="1"/>
     <w:lsdException w:name="Placeholder Text" w:semiHidden="1"/>
     <w:lsdException w:name="No Spacing" w:uiPriority="1" w:qFormat="1"/>
     <w:lsdException w:name="Light Shading" w:uiPriority="60"/>

</xml_diff>